<commit_message>
trabalhando com websocket, comunicação bidirecional entre cliente e servidor... criando e fazendo o chat funcionar de fato
</commit_message>
<xml_diff>
--- a/_programacao_aula/parte1.docx
+++ b/_programacao_aula/parte1.docx
@@ -6,12 +6,14 @@
       <w:pPr>
         <w:pStyle w:val="SemEspaamento"/>
         <w:rPr>
-          <w:sz w:val="24"/>
-          <w:szCs w:val="24"/>
-        </w:rPr>
-      </w:pPr>
-      <w:r>
-        <w:rPr>
+          <w:rFonts w:ascii="Arial" w:hAnsi="Arial" w:cs="Arial"/>
+          <w:sz w:val="24"/>
+          <w:szCs w:val="24"/>
+        </w:rPr>
+      </w:pPr>
+      <w:r>
+        <w:rPr>
+          <w:rFonts w:ascii="Arial" w:hAnsi="Arial" w:cs="Arial"/>
           <w:sz w:val="24"/>
           <w:szCs w:val="24"/>
         </w:rPr>
@@ -22,12 +24,14 @@
       <w:pPr>
         <w:pStyle w:val="SemEspaamento"/>
         <w:rPr>
-          <w:sz w:val="24"/>
-          <w:szCs w:val="24"/>
-        </w:rPr>
-      </w:pPr>
-      <w:r>
-        <w:rPr>
+          <w:rFonts w:ascii="Arial" w:hAnsi="Arial" w:cs="Arial"/>
+          <w:sz w:val="24"/>
+          <w:szCs w:val="24"/>
+        </w:rPr>
+      </w:pPr>
+      <w:r>
+        <w:rPr>
+          <w:rFonts w:ascii="Arial" w:hAnsi="Arial" w:cs="Arial"/>
           <w:sz w:val="24"/>
           <w:szCs w:val="24"/>
         </w:rPr>
@@ -36,6 +40,7 @@
       <w:proofErr w:type="gramStart"/>
       <w:r>
         <w:rPr>
+          <w:rFonts w:ascii="Arial" w:hAnsi="Arial" w:cs="Arial"/>
           <w:sz w:val="24"/>
           <w:szCs w:val="24"/>
         </w:rPr>
@@ -47,6 +52,7 @@
       <w:pPr>
         <w:pStyle w:val="SemEspaamento"/>
         <w:rPr>
+          <w:rFonts w:ascii="Arial" w:hAnsi="Arial" w:cs="Arial"/>
           <w:sz w:val="24"/>
           <w:szCs w:val="24"/>
         </w:rPr>
@@ -56,12 +62,14 @@
       <w:pPr>
         <w:pStyle w:val="SemEspaamento"/>
         <w:rPr>
-          <w:sz w:val="24"/>
-          <w:szCs w:val="24"/>
-        </w:rPr>
-      </w:pPr>
-      <w:r>
-        <w:rPr>
+          <w:rFonts w:ascii="Arial" w:hAnsi="Arial" w:cs="Arial"/>
+          <w:sz w:val="24"/>
+          <w:szCs w:val="24"/>
+        </w:rPr>
+      </w:pPr>
+      <w:r>
+        <w:rPr>
+          <w:rFonts w:ascii="Arial" w:hAnsi="Arial" w:cs="Arial"/>
           <w:sz w:val="24"/>
           <w:szCs w:val="24"/>
         </w:rPr>
@@ -70,6 +78,7 @@
       <w:proofErr w:type="gramStart"/>
       <w:r>
         <w:rPr>
+          <w:rFonts w:ascii="Arial" w:hAnsi="Arial" w:cs="Arial"/>
           <w:sz w:val="24"/>
           <w:szCs w:val="24"/>
         </w:rPr>
@@ -78,6 +87,7 @@
       <w:proofErr w:type="gramEnd"/>
       <w:r>
         <w:rPr>
+          <w:rFonts w:ascii="Arial" w:hAnsi="Arial" w:cs="Arial"/>
           <w:sz w:val="24"/>
           <w:szCs w:val="24"/>
         </w:rPr>
@@ -88,70 +98,108 @@
       <w:pPr>
         <w:pStyle w:val="SemEspaamento"/>
         <w:rPr>
-          <w:sz w:val="24"/>
-          <w:szCs w:val="24"/>
-          <w:lang w:val="en-US"/>
-        </w:rPr>
-      </w:pPr>
-      <w:r>
-        <w:rPr>
-          <w:sz w:val="24"/>
-          <w:szCs w:val="24"/>
-          <w:lang w:val="en-US"/>
-        </w:rPr>
-        <w:t xml:space="preserve">NPM INSTALL MODULO - -SAVE (express, consign, </w:t>
-      </w:r>
-      <w:proofErr w:type="spellStart"/>
-      <w:r>
-        <w:rPr>
-          <w:sz w:val="24"/>
-          <w:szCs w:val="24"/>
-          <w:lang w:val="en-US"/>
+          <w:rFonts w:ascii="Arial" w:hAnsi="Arial" w:cs="Arial"/>
+          <w:sz w:val="24"/>
+          <w:szCs w:val="24"/>
+        </w:rPr>
+      </w:pPr>
+      <w:r>
+        <w:rPr>
+          <w:rFonts w:ascii="Arial" w:hAnsi="Arial" w:cs="Arial"/>
+          <w:sz w:val="24"/>
+          <w:szCs w:val="24"/>
+        </w:rPr>
+        <w:t>NPM INSTALL MODULO - -SAVE (</w:t>
+      </w:r>
+      <w:proofErr w:type="spellStart"/>
+      <w:proofErr w:type="gramStart"/>
+      <w:r>
+        <w:rPr>
+          <w:rFonts w:ascii="Arial" w:hAnsi="Arial" w:cs="Arial"/>
+          <w:sz w:val="24"/>
+          <w:szCs w:val="24"/>
+        </w:rPr>
+        <w:t>express</w:t>
+      </w:r>
+      <w:proofErr w:type="spellEnd"/>
+      <w:proofErr w:type="gramEnd"/>
+      <w:r>
+        <w:rPr>
+          <w:rFonts w:ascii="Arial" w:hAnsi="Arial" w:cs="Arial"/>
+          <w:sz w:val="24"/>
+          <w:szCs w:val="24"/>
+        </w:rPr>
+        <w:t xml:space="preserve">, </w:t>
+      </w:r>
+      <w:proofErr w:type="spellStart"/>
+      <w:r>
+        <w:rPr>
+          <w:rFonts w:ascii="Arial" w:hAnsi="Arial" w:cs="Arial"/>
+          <w:sz w:val="24"/>
+          <w:szCs w:val="24"/>
+        </w:rPr>
+        <w:t>consign</w:t>
+      </w:r>
+      <w:proofErr w:type="spellEnd"/>
+      <w:r>
+        <w:rPr>
+          <w:rFonts w:ascii="Arial" w:hAnsi="Arial" w:cs="Arial"/>
+          <w:sz w:val="24"/>
+          <w:szCs w:val="24"/>
+        </w:rPr>
+        <w:t xml:space="preserve">, </w:t>
+      </w:r>
+      <w:proofErr w:type="spellStart"/>
+      <w:r>
+        <w:rPr>
+          <w:rFonts w:ascii="Arial" w:hAnsi="Arial" w:cs="Arial"/>
+          <w:sz w:val="24"/>
+          <w:szCs w:val="24"/>
         </w:rPr>
         <w:t>bodyParser</w:t>
       </w:r>
       <w:proofErr w:type="spellEnd"/>
       <w:r>
         <w:rPr>
-          <w:sz w:val="24"/>
-          <w:szCs w:val="24"/>
-          <w:lang w:val="en-US"/>
+          <w:rFonts w:ascii="Arial" w:hAnsi="Arial" w:cs="Arial"/>
+          <w:sz w:val="24"/>
+          <w:szCs w:val="24"/>
         </w:rPr>
         <w:t xml:space="preserve">, </w:t>
       </w:r>
       <w:proofErr w:type="spellStart"/>
       <w:r>
         <w:rPr>
-          <w:sz w:val="24"/>
-          <w:szCs w:val="24"/>
-          <w:lang w:val="en-US"/>
+          <w:rFonts w:ascii="Arial" w:hAnsi="Arial" w:cs="Arial"/>
+          <w:sz w:val="24"/>
+          <w:szCs w:val="24"/>
         </w:rPr>
         <w:t>ejs</w:t>
       </w:r>
       <w:proofErr w:type="spellEnd"/>
       <w:r>
         <w:rPr>
-          <w:sz w:val="24"/>
-          <w:szCs w:val="24"/>
-          <w:lang w:val="en-US"/>
+          <w:rFonts w:ascii="Arial" w:hAnsi="Arial" w:cs="Arial"/>
+          <w:sz w:val="24"/>
+          <w:szCs w:val="24"/>
         </w:rPr>
         <w:t xml:space="preserve">, </w:t>
       </w:r>
       <w:proofErr w:type="spellStart"/>
       <w:r>
         <w:rPr>
-          <w:sz w:val="24"/>
-          <w:szCs w:val="24"/>
-          <w:lang w:val="en-US"/>
+          <w:rFonts w:ascii="Arial" w:hAnsi="Arial" w:cs="Arial"/>
+          <w:sz w:val="24"/>
+          <w:szCs w:val="24"/>
         </w:rPr>
         <w:t>expressValidator</w:t>
       </w:r>
       <w:proofErr w:type="spellEnd"/>
       <w:r>
         <w:rPr>
-          <w:sz w:val="24"/>
-          <w:szCs w:val="24"/>
-          <w:lang w:val="en-US"/>
+          <w:rFonts w:ascii="Arial" w:hAnsi="Arial" w:cs="Arial"/>
+          <w:sz w:val="24"/>
+          <w:szCs w:val="24"/>
         </w:rPr>
         <w:t>)</w:t>
       </w:r>
@@ -160,55 +208,37 @@
       <w:pPr>
         <w:pStyle w:val="SemEspaamento"/>
         <w:rPr>
-          <w:sz w:val="24"/>
-          <w:szCs w:val="24"/>
-          <w:lang w:val="en-US"/>
-        </w:rPr>
-      </w:pPr>
-      <w:proofErr w:type="spellStart"/>
-      <w:r>
-        <w:rPr>
-          <w:sz w:val="24"/>
-          <w:szCs w:val="24"/>
-          <w:lang w:val="en-US"/>
-        </w:rPr>
-        <w:t>Vai</w:t>
-      </w:r>
-      <w:proofErr w:type="spellEnd"/>
-      <w:r>
-        <w:rPr>
-          <w:sz w:val="24"/>
-          <w:szCs w:val="24"/>
-          <w:lang w:val="en-US"/>
-        </w:rPr>
-        <w:t xml:space="preserve"> </w:t>
-      </w:r>
-      <w:proofErr w:type="spellStart"/>
-      <w:r>
-        <w:rPr>
-          <w:sz w:val="24"/>
-          <w:szCs w:val="24"/>
-          <w:lang w:val="en-US"/>
-        </w:rPr>
-        <w:t>criar</w:t>
-      </w:r>
-      <w:proofErr w:type="spellEnd"/>
-      <w:r>
-        <w:rPr>
-          <w:sz w:val="24"/>
-          <w:szCs w:val="24"/>
-          <w:lang w:val="en-US"/>
-        </w:rPr>
-        <w:t xml:space="preserve"> o </w:t>
-      </w:r>
-      <w:proofErr w:type="spellStart"/>
-      <w:r>
-        <w:rPr>
-          <w:sz w:val="24"/>
-          <w:szCs w:val="24"/>
-          <w:lang w:val="en-US"/>
-        </w:rPr>
-        <w:t>packge.json</w:t>
+          <w:rFonts w:ascii="Arial" w:hAnsi="Arial" w:cs="Arial"/>
+          <w:sz w:val="24"/>
+          <w:szCs w:val="24"/>
+        </w:rPr>
+      </w:pPr>
+      <w:r>
+        <w:rPr>
+          <w:rFonts w:ascii="Arial" w:hAnsi="Arial" w:cs="Arial"/>
+          <w:sz w:val="24"/>
+          <w:szCs w:val="24"/>
+        </w:rPr>
+        <w:t xml:space="preserve">Vai criar o </w:t>
+      </w:r>
+      <w:proofErr w:type="spellStart"/>
+      <w:proofErr w:type="gramStart"/>
+      <w:r>
+        <w:rPr>
+          <w:rFonts w:ascii="Arial" w:hAnsi="Arial" w:cs="Arial"/>
+          <w:sz w:val="24"/>
+          <w:szCs w:val="24"/>
+        </w:rPr>
+        <w:t>packge.</w:t>
+      </w:r>
+      <w:proofErr w:type="gramEnd"/>
+      <w:r>
+        <w:rPr>
+          <w:rFonts w:ascii="Arial" w:hAnsi="Arial" w:cs="Arial"/>
+          <w:sz w:val="24"/>
+          <w:szCs w:val="24"/>
+        </w:rPr>
+        <w:t>json</w:t>
       </w:r>
       <w:proofErr w:type="spellEnd"/>
     </w:p>
@@ -216,9 +246,9 @@
       <w:pPr>
         <w:pStyle w:val="SemEspaamento"/>
         <w:rPr>
-          <w:sz w:val="24"/>
-          <w:szCs w:val="24"/>
-          <w:lang w:val="en-US"/>
+          <w:rFonts w:ascii="Arial" w:hAnsi="Arial" w:cs="Arial"/>
+          <w:sz w:val="24"/>
+          <w:szCs w:val="24"/>
         </w:rPr>
       </w:pPr>
     </w:p>
@@ -226,23 +256,18 @@
       <w:pPr>
         <w:pStyle w:val="SemEspaamento"/>
         <w:rPr>
-          <w:sz w:val="24"/>
-          <w:szCs w:val="24"/>
-        </w:rPr>
-      </w:pPr>
-      <w:r>
-        <w:rPr>
-          <w:sz w:val="24"/>
-          <w:szCs w:val="24"/>
-        </w:rPr>
-        <w:t xml:space="preserve">- </w:t>
-      </w:r>
-      <w:r>
-        <w:rPr>
-          <w:sz w:val="24"/>
-          <w:szCs w:val="24"/>
-        </w:rPr>
-        <w:t>Criar a estrutura do projeto baseado no MVC</w:t>
+          <w:rFonts w:ascii="Arial" w:hAnsi="Arial" w:cs="Arial"/>
+          <w:sz w:val="24"/>
+          <w:szCs w:val="24"/>
+        </w:rPr>
+      </w:pPr>
+      <w:r>
+        <w:rPr>
+          <w:rFonts w:ascii="Arial" w:hAnsi="Arial" w:cs="Arial"/>
+          <w:sz w:val="24"/>
+          <w:szCs w:val="24"/>
+        </w:rPr>
+        <w:t>- Criar a estrutura do projeto baseado no MVC</w:t>
       </w:r>
     </w:p>
     <w:p>
@@ -308,12 +333,14 @@
       <w:pPr>
         <w:pStyle w:val="SemEspaamento"/>
         <w:rPr>
-          <w:sz w:val="24"/>
-          <w:szCs w:val="24"/>
-        </w:rPr>
-      </w:pPr>
-      <w:r>
-        <w:rPr>
+          <w:rFonts w:ascii="Arial" w:hAnsi="Arial" w:cs="Arial"/>
+          <w:sz w:val="24"/>
+          <w:szCs w:val="24"/>
+        </w:rPr>
+      </w:pPr>
+      <w:r>
+        <w:rPr>
+          <w:rFonts w:ascii="Arial" w:hAnsi="Arial" w:cs="Arial"/>
           <w:sz w:val="24"/>
           <w:szCs w:val="24"/>
         </w:rPr>
@@ -322,6 +349,7 @@
       <w:proofErr w:type="gramStart"/>
       <w:r>
         <w:rPr>
+          <w:rFonts w:ascii="Arial" w:hAnsi="Arial" w:cs="Arial"/>
           <w:sz w:val="24"/>
           <w:szCs w:val="24"/>
         </w:rPr>
@@ -330,6 +358,7 @@
       <w:proofErr w:type="gramEnd"/>
       <w:r>
         <w:rPr>
+          <w:rFonts w:ascii="Arial" w:hAnsi="Arial" w:cs="Arial"/>
           <w:sz w:val="24"/>
           <w:szCs w:val="24"/>
         </w:rPr>
@@ -827,12 +856,14 @@
       <w:pPr>
         <w:pStyle w:val="SemEspaamento"/>
         <w:rPr>
-          <w:sz w:val="24"/>
-          <w:szCs w:val="24"/>
-        </w:rPr>
-      </w:pPr>
-      <w:r>
-        <w:rPr>
+          <w:rFonts w:ascii="Arial" w:hAnsi="Arial" w:cs="Arial"/>
+          <w:sz w:val="24"/>
+          <w:szCs w:val="24"/>
+        </w:rPr>
+      </w:pPr>
+      <w:r>
+        <w:rPr>
+          <w:rFonts w:ascii="Arial" w:hAnsi="Arial" w:cs="Arial"/>
           <w:sz w:val="24"/>
           <w:szCs w:val="24"/>
         </w:rPr>
@@ -842,6 +873,7 @@
       <w:proofErr w:type="spellStart"/>
       <w:r>
         <w:rPr>
+          <w:rFonts w:ascii="Arial" w:hAnsi="Arial" w:cs="Arial"/>
           <w:sz w:val="24"/>
           <w:szCs w:val="24"/>
         </w:rPr>
@@ -850,6 +882,7 @@
       <w:proofErr w:type="spellEnd"/>
       <w:r>
         <w:rPr>
+          <w:rFonts w:ascii="Arial" w:hAnsi="Arial" w:cs="Arial"/>
           <w:sz w:val="24"/>
           <w:szCs w:val="24"/>
         </w:rPr>
@@ -858,6 +891,7 @@
       <w:proofErr w:type="gramStart"/>
       <w:r>
         <w:rPr>
+          <w:rFonts w:ascii="Arial" w:hAnsi="Arial" w:cs="Arial"/>
           <w:sz w:val="24"/>
           <w:szCs w:val="24"/>
         </w:rPr>
@@ -866,6 +900,7 @@
       <w:proofErr w:type="gramEnd"/>
       <w:r>
         <w:rPr>
+          <w:rFonts w:ascii="Arial" w:hAnsi="Arial" w:cs="Arial"/>
           <w:sz w:val="24"/>
           <w:szCs w:val="24"/>
         </w:rPr>
@@ -874,6 +909,7 @@
       <w:proofErr w:type="spellStart"/>
       <w:r>
         <w:rPr>
+          <w:rFonts w:ascii="Arial" w:hAnsi="Arial" w:cs="Arial"/>
           <w:sz w:val="24"/>
           <w:szCs w:val="24"/>
         </w:rPr>
@@ -882,6 +918,7 @@
       <w:proofErr w:type="spellEnd"/>
       <w:r>
         <w:rPr>
+          <w:rFonts w:ascii="Arial" w:hAnsi="Arial" w:cs="Arial"/>
           <w:sz w:val="24"/>
           <w:szCs w:val="24"/>
         </w:rPr>
@@ -890,6 +927,7 @@
       <w:proofErr w:type="spellStart"/>
       <w:r>
         <w:rPr>
+          <w:rFonts w:ascii="Arial" w:hAnsi="Arial" w:cs="Arial"/>
           <w:sz w:val="24"/>
           <w:szCs w:val="24"/>
         </w:rPr>
@@ -898,6 +936,7 @@
       <w:proofErr w:type="spellEnd"/>
       <w:r>
         <w:rPr>
+          <w:rFonts w:ascii="Arial" w:hAnsi="Arial" w:cs="Arial"/>
           <w:sz w:val="24"/>
           <w:szCs w:val="24"/>
         </w:rPr>
@@ -906,6 +945,7 @@
       <w:proofErr w:type="spellStart"/>
       <w:r>
         <w:rPr>
+          <w:rFonts w:ascii="Arial" w:hAnsi="Arial" w:cs="Arial"/>
           <w:sz w:val="24"/>
           <w:szCs w:val="24"/>
         </w:rPr>
@@ -914,6 +954,7 @@
       <w:proofErr w:type="spellEnd"/>
       <w:r>
         <w:rPr>
+          <w:rFonts w:ascii="Arial" w:hAnsi="Arial" w:cs="Arial"/>
           <w:sz w:val="24"/>
           <w:szCs w:val="24"/>
         </w:rPr>
@@ -922,6 +963,7 @@
       <w:proofErr w:type="spellStart"/>
       <w:r>
         <w:rPr>
+          <w:rFonts w:ascii="Arial" w:hAnsi="Arial" w:cs="Arial"/>
           <w:sz w:val="24"/>
           <w:szCs w:val="24"/>
         </w:rPr>
@@ -930,6 +972,7 @@
       <w:proofErr w:type="spellEnd"/>
       <w:r>
         <w:rPr>
+          <w:rFonts w:ascii="Arial" w:hAnsi="Arial" w:cs="Arial"/>
           <w:sz w:val="24"/>
           <w:szCs w:val="24"/>
         </w:rPr>
@@ -938,6 +981,7 @@
       <w:proofErr w:type="spellStart"/>
       <w:r>
         <w:rPr>
+          <w:rFonts w:ascii="Arial" w:hAnsi="Arial" w:cs="Arial"/>
           <w:sz w:val="24"/>
           <w:szCs w:val="24"/>
         </w:rPr>
@@ -946,6 +990,7 @@
       <w:proofErr w:type="spellEnd"/>
       <w:r>
         <w:rPr>
+          <w:rFonts w:ascii="Arial" w:hAnsi="Arial" w:cs="Arial"/>
           <w:sz w:val="24"/>
           <w:szCs w:val="24"/>
         </w:rPr>
@@ -954,6 +999,7 @@
       <w:proofErr w:type="spellStart"/>
       <w:r>
         <w:rPr>
+          <w:rFonts w:ascii="Arial" w:hAnsi="Arial" w:cs="Arial"/>
           <w:sz w:val="24"/>
           <w:szCs w:val="24"/>
         </w:rPr>
@@ -962,6 +1008,7 @@
       <w:proofErr w:type="spellEnd"/>
       <w:r>
         <w:rPr>
+          <w:rFonts w:ascii="Arial" w:hAnsi="Arial" w:cs="Arial"/>
           <w:sz w:val="24"/>
           <w:szCs w:val="24"/>
         </w:rPr>
@@ -970,6 +1017,7 @@
       <w:proofErr w:type="spellStart"/>
       <w:r>
         <w:rPr>
+          <w:rFonts w:ascii="Arial" w:hAnsi="Arial" w:cs="Arial"/>
           <w:sz w:val="24"/>
           <w:szCs w:val="24"/>
         </w:rPr>
@@ -978,6 +1026,7 @@
       <w:proofErr w:type="spellEnd"/>
       <w:r>
         <w:rPr>
+          <w:rFonts w:ascii="Arial" w:hAnsi="Arial" w:cs="Arial"/>
           <w:sz w:val="24"/>
           <w:szCs w:val="24"/>
         </w:rPr>
@@ -986,6 +1035,7 @@
       <w:proofErr w:type="spellStart"/>
       <w:r>
         <w:rPr>
+          <w:rFonts w:ascii="Arial" w:hAnsi="Arial" w:cs="Arial"/>
           <w:sz w:val="24"/>
           <w:szCs w:val="24"/>
         </w:rPr>
@@ -994,6 +1044,7 @@
       <w:proofErr w:type="spellEnd"/>
       <w:r>
         <w:rPr>
+          <w:rFonts w:ascii="Arial" w:hAnsi="Arial" w:cs="Arial"/>
           <w:sz w:val="24"/>
           <w:szCs w:val="24"/>
         </w:rPr>
@@ -1002,6 +1053,7 @@
       <w:proofErr w:type="spellStart"/>
       <w:r>
         <w:rPr>
+          <w:rFonts w:ascii="Arial" w:hAnsi="Arial" w:cs="Arial"/>
           <w:sz w:val="24"/>
           <w:szCs w:val="24"/>
         </w:rPr>
@@ -1010,6 +1062,7 @@
       <w:proofErr w:type="spellEnd"/>
       <w:r>
         <w:rPr>
+          <w:rFonts w:ascii="Arial" w:hAnsi="Arial" w:cs="Arial"/>
           <w:sz w:val="24"/>
           <w:szCs w:val="24"/>
         </w:rPr>
@@ -1018,6 +1071,7 @@
       <w:proofErr w:type="spellStart"/>
       <w:r>
         <w:rPr>
+          <w:rFonts w:ascii="Arial" w:hAnsi="Arial" w:cs="Arial"/>
           <w:sz w:val="24"/>
           <w:szCs w:val="24"/>
         </w:rPr>
@@ -1026,6 +1080,7 @@
       <w:proofErr w:type="spellEnd"/>
       <w:r>
         <w:rPr>
+          <w:rFonts w:ascii="Arial" w:hAnsi="Arial" w:cs="Arial"/>
           <w:sz w:val="24"/>
           <w:szCs w:val="24"/>
         </w:rPr>
@@ -1034,6 +1089,7 @@
       <w:proofErr w:type="spellStart"/>
       <w:r>
         <w:rPr>
+          <w:rFonts w:ascii="Arial" w:hAnsi="Arial" w:cs="Arial"/>
           <w:sz w:val="24"/>
           <w:szCs w:val="24"/>
         </w:rPr>
@@ -1042,6 +1098,7 @@
       <w:proofErr w:type="spellEnd"/>
       <w:r>
         <w:rPr>
+          <w:rFonts w:ascii="Arial" w:hAnsi="Arial" w:cs="Arial"/>
           <w:sz w:val="24"/>
           <w:szCs w:val="24"/>
         </w:rPr>
@@ -1050,6 +1107,7 @@
       <w:proofErr w:type="spellStart"/>
       <w:r>
         <w:rPr>
+          <w:rFonts w:ascii="Arial" w:hAnsi="Arial" w:cs="Arial"/>
           <w:sz w:val="24"/>
           <w:szCs w:val="24"/>
         </w:rPr>
@@ -1058,6 +1116,7 @@
       <w:proofErr w:type="spellEnd"/>
       <w:r>
         <w:rPr>
+          <w:rFonts w:ascii="Arial" w:hAnsi="Arial" w:cs="Arial"/>
           <w:sz w:val="24"/>
           <w:szCs w:val="24"/>
         </w:rPr>
@@ -1066,6 +1125,7 @@
       <w:proofErr w:type="spellStart"/>
       <w:r>
         <w:rPr>
+          <w:rFonts w:ascii="Arial" w:hAnsi="Arial" w:cs="Arial"/>
           <w:sz w:val="24"/>
           <w:szCs w:val="24"/>
         </w:rPr>
@@ -1074,6 +1134,7 @@
       <w:proofErr w:type="spellEnd"/>
       <w:r>
         <w:rPr>
+          <w:rFonts w:ascii="Arial" w:hAnsi="Arial" w:cs="Arial"/>
           <w:sz w:val="24"/>
           <w:szCs w:val="24"/>
         </w:rPr>
@@ -1082,6 +1143,7 @@
       <w:proofErr w:type="spellStart"/>
       <w:r>
         <w:rPr>
+          <w:rFonts w:ascii="Arial" w:hAnsi="Arial" w:cs="Arial"/>
           <w:sz w:val="24"/>
           <w:szCs w:val="24"/>
         </w:rPr>
@@ -1090,6 +1152,7 @@
       <w:proofErr w:type="spellEnd"/>
       <w:r>
         <w:rPr>
+          <w:rFonts w:ascii="Arial" w:hAnsi="Arial" w:cs="Arial"/>
           <w:sz w:val="24"/>
           <w:szCs w:val="24"/>
         </w:rPr>
@@ -3460,12 +3523,24 @@
       <w:pPr>
         <w:pStyle w:val="SemEspaamento"/>
         <w:rPr>
-          <w:sz w:val="24"/>
-          <w:szCs w:val="24"/>
-        </w:rPr>
-      </w:pPr>
-      <w:r>
-        <w:rPr>
+          <w:rFonts w:ascii="Arial" w:hAnsi="Arial" w:cs="Arial"/>
+          <w:sz w:val="24"/>
+          <w:szCs w:val="24"/>
+        </w:rPr>
+      </w:pPr>
+    </w:p>
+    <w:p>
+      <w:pPr>
+        <w:pStyle w:val="SemEspaamento"/>
+        <w:rPr>
+          <w:rFonts w:ascii="Arial" w:hAnsi="Arial" w:cs="Arial"/>
+          <w:sz w:val="24"/>
+          <w:szCs w:val="24"/>
+        </w:rPr>
+      </w:pPr>
+      <w:r>
+        <w:rPr>
+          <w:rFonts w:ascii="Arial" w:hAnsi="Arial" w:cs="Arial"/>
           <w:sz w:val="24"/>
           <w:szCs w:val="24"/>
         </w:rPr>
@@ -3475,6 +3550,7 @@
       <w:proofErr w:type="spellStart"/>
       <w:r>
         <w:rPr>
+          <w:rFonts w:ascii="Arial" w:hAnsi="Arial" w:cs="Arial"/>
           <w:sz w:val="24"/>
           <w:szCs w:val="24"/>
         </w:rPr>
@@ -3483,6 +3559,7 @@
       <w:proofErr w:type="spellEnd"/>
       <w:r>
         <w:rPr>
+          <w:rFonts w:ascii="Arial" w:hAnsi="Arial" w:cs="Arial"/>
           <w:sz w:val="24"/>
           <w:szCs w:val="24"/>
         </w:rPr>
@@ -3491,6 +3568,7 @@
       <w:proofErr w:type="spellStart"/>
       <w:r>
         <w:rPr>
+          <w:rFonts w:ascii="Arial" w:hAnsi="Arial" w:cs="Arial"/>
           <w:sz w:val="24"/>
           <w:szCs w:val="24"/>
         </w:rPr>
@@ -3499,6 +3577,7 @@
       <w:proofErr w:type="spellEnd"/>
       <w:r>
         <w:rPr>
+          <w:rFonts w:ascii="Arial" w:hAnsi="Arial" w:cs="Arial"/>
           <w:sz w:val="24"/>
           <w:szCs w:val="24"/>
         </w:rPr>
@@ -3507,6 +3586,7 @@
       <w:proofErr w:type="gramStart"/>
       <w:r>
         <w:rPr>
+          <w:rFonts w:ascii="Arial" w:hAnsi="Arial" w:cs="Arial"/>
           <w:sz w:val="24"/>
           <w:szCs w:val="24"/>
         </w:rPr>
@@ -3515,6 +3595,7 @@
       <w:proofErr w:type="gramEnd"/>
       <w:r>
         <w:rPr>
+          <w:rFonts w:ascii="Arial" w:hAnsi="Arial" w:cs="Arial"/>
           <w:sz w:val="24"/>
           <w:szCs w:val="24"/>
         </w:rPr>
@@ -4037,12 +4118,15 @@
       <w:pPr>
         <w:pStyle w:val="SemEspaamento"/>
         <w:rPr>
-          <w:sz w:val="24"/>
-          <w:szCs w:val="24"/>
-        </w:rPr>
-      </w:pPr>
-      <w:r>
-        <w:rPr>
+          <w:rFonts w:ascii="Arial" w:hAnsi="Arial" w:cs="Arial"/>
+          <w:sz w:val="24"/>
+          <w:szCs w:val="24"/>
+        </w:rPr>
+      </w:pPr>
+      <w:bookmarkStart w:id="0" w:name="_GoBack"/>
+      <w:r>
+        <w:rPr>
+          <w:rFonts w:ascii="Arial" w:hAnsi="Arial" w:cs="Arial"/>
           <w:sz w:val="24"/>
           <w:szCs w:val="24"/>
         </w:rPr>
@@ -4051,6 +4135,7 @@
       <w:proofErr w:type="spellStart"/>
       <w:r>
         <w:rPr>
+          <w:rFonts w:ascii="Arial" w:hAnsi="Arial" w:cs="Arial"/>
           <w:sz w:val="24"/>
           <w:szCs w:val="24"/>
         </w:rPr>
@@ -4059,6 +4144,7 @@
       <w:proofErr w:type="spellEnd"/>
       <w:r>
         <w:rPr>
+          <w:rFonts w:ascii="Arial" w:hAnsi="Arial" w:cs="Arial"/>
           <w:sz w:val="24"/>
           <w:szCs w:val="24"/>
         </w:rPr>
@@ -4067,6 +4153,7 @@
       <w:proofErr w:type="spellStart"/>
       <w:r>
         <w:rPr>
+          <w:rFonts w:ascii="Arial" w:hAnsi="Arial" w:cs="Arial"/>
           <w:sz w:val="24"/>
           <w:szCs w:val="24"/>
         </w:rPr>
@@ -4075,12 +4162,14 @@
       <w:proofErr w:type="spellEnd"/>
       <w:r>
         <w:rPr>
+          <w:rFonts w:ascii="Arial" w:hAnsi="Arial" w:cs="Arial"/>
           <w:sz w:val="24"/>
           <w:szCs w:val="24"/>
         </w:rPr>
         <w:t xml:space="preserve"> pelo CMD</w:t>
       </w:r>
     </w:p>
+    <w:bookmarkEnd w:id="0"/>
     <w:p>
       <w:pPr>
         <w:pStyle w:val="SemEspaamento"/>
@@ -4098,8 +4187,6 @@
           <w:szCs w:val="24"/>
         </w:rPr>
       </w:pPr>
-      <w:bookmarkStart w:id="0" w:name="_GoBack"/>
-      <w:bookmarkEnd w:id="0"/>
     </w:p>
     <w:sectPr>
       <w:pgSz w:w="11906" w:h="16838"/>

</xml_diff>